<commit_message>
Final versions of the Software Measurement Report
</commit_message>
<xml_diff>
--- a/Software Measurement Report.docx
+++ b/Software Measurement Report.docx
@@ -3878,6 +3878,135 @@
           <w:lang w:val="en-GB"/>
         </w:rPr>
       </w:pPr>
+      <w:r>
+        <w:rPr>
+          <w:sz w:val="28"/>
+          <w:szCs w:val="28"/>
+          <w:lang w:val="en-GB"/>
+        </w:rPr>
+        <w:t>It has been noted that by several software engineers that these software measurement methods can have more harmful repercussions than</w:t>
+      </w:r>
+      <w:r>
+        <w:rPr>
+          <w:sz w:val="28"/>
+          <w:szCs w:val="28"/>
+          <w:lang w:val="en-GB"/>
+        </w:rPr>
+        <w:t xml:space="preserve"> good effects. Other software engineers have noticed that the software metrics have turned into an indispensible part of the software engineering process. The impact</w:t>
+      </w:r>
+      <w:r>
+        <w:rPr>
+          <w:sz w:val="28"/>
+          <w:szCs w:val="28"/>
+          <w:lang w:val="en-GB"/>
+        </w:rPr>
+        <w:t xml:space="preserve"> of software metrics has displayed worrying results about </w:t>
+      </w:r>
+      <w:r>
+        <w:rPr>
+          <w:sz w:val="28"/>
+          <w:szCs w:val="28"/>
+          <w:lang w:val="en-GB"/>
+        </w:rPr>
+        <w:t>the psychology of a programmer with regards</w:t>
+      </w:r>
+      <w:r>
+        <w:rPr>
+          <w:sz w:val="28"/>
+          <w:szCs w:val="28"/>
+          <w:lang w:val="en-GB"/>
+        </w:rPr>
+        <w:t xml:space="preserve"> to their performance, mainly because of stress, nervousness and attempts to mislead the measurements. On the other hand, others find it to have a positive effect on</w:t>
+      </w:r>
+      <w:r>
+        <w:rPr>
+          <w:sz w:val="28"/>
+          <w:szCs w:val="28"/>
+          <w:lang w:val="en-GB"/>
+        </w:rPr>
+        <w:t xml:space="preserve"> programmers who don’t feel as undervalued. Several software metrics are regarded as being too imprecise for use in software development since it is a relatively new and barely discovered field. However, software metrics are widely used by organizations such as NASA and academic institutions.</w:t>
+      </w:r>
+    </w:p>
+    <w:p>
+      <w:pPr>
+        <w:rPr>
+          <w:sz w:val="28"/>
+          <w:szCs w:val="28"/>
+          <w:lang w:val="en-GB"/>
+        </w:rPr>
+      </w:pPr>
+    </w:p>
+    <w:p>
+      <w:pPr>
+        <w:rPr>
+          <w:sz w:val="28"/>
+          <w:szCs w:val="28"/>
+          <w:lang w:val="en-GB"/>
+        </w:rPr>
+      </w:pPr>
+    </w:p>
+    <w:p>
+      <w:pPr>
+        <w:rPr>
+          <w:sz w:val="28"/>
+          <w:szCs w:val="28"/>
+          <w:lang w:val="en-GB"/>
+        </w:rPr>
+      </w:pPr>
+    </w:p>
+    <w:p>
+      <w:pPr>
+        <w:rPr>
+          <w:sz w:val="28"/>
+          <w:szCs w:val="28"/>
+          <w:lang w:val="en-GB"/>
+        </w:rPr>
+      </w:pPr>
+    </w:p>
+    <w:p>
+      <w:pPr>
+        <w:rPr>
+          <w:sz w:val="28"/>
+          <w:szCs w:val="28"/>
+          <w:lang w:val="en-GB"/>
+        </w:rPr>
+      </w:pPr>
+    </w:p>
+    <w:p>
+      <w:pPr>
+        <w:rPr>
+          <w:sz w:val="28"/>
+          <w:szCs w:val="28"/>
+          <w:lang w:val="en-GB"/>
+        </w:rPr>
+      </w:pPr>
+    </w:p>
+    <w:p>
+      <w:pPr>
+        <w:rPr>
+          <w:sz w:val="28"/>
+          <w:szCs w:val="28"/>
+          <w:lang w:val="en-GB"/>
+        </w:rPr>
+      </w:pPr>
+    </w:p>
+    <w:p>
+      <w:pPr>
+        <w:rPr>
+          <w:sz w:val="28"/>
+          <w:szCs w:val="28"/>
+          <w:lang w:val="en-GB"/>
+        </w:rPr>
+      </w:pPr>
+    </w:p>
+    <w:p>
+      <w:pPr>
+        <w:rPr>
+          <w:sz w:val="28"/>
+          <w:szCs w:val="28"/>
+          <w:lang w:val="en-GB"/>
+        </w:rPr>
+      </w:pPr>
     </w:p>
     <w:p>
       <w:pPr>
@@ -3936,6 +4065,7 @@
           <w:szCs w:val="28"/>
           <w:u w:val="single"/>
         </w:rPr>
+        <w:lastRenderedPageBreak/>
         <w:t>Refere</w:t>
       </w:r>
       <w:proofErr w:type="spellEnd"/>
@@ -5427,6 +5557,18 @@
       </w:tblCellMar>
     </w:tblPr>
   </w:style>
+  <w:style w:type="character" w:styleId="FollowedHyperlink">
+    <w:name w:val="FollowedHyperlink"/>
+    <w:basedOn w:val="DefaultParagraphFont"/>
+    <w:uiPriority w:val="99"/>
+    <w:semiHidden/>
+    <w:unhideWhenUsed/>
+    <w:rsid w:val="00DD10CE"/>
+    <w:rPr>
+      <w:color w:val="800080" w:themeColor="followedHyperlink"/>
+      <w:u w:val="single"/>
+    </w:rPr>
+  </w:style>
 </w:styles>
 </file>
 

</xml_diff>